<commit_message>
Kleine aanpassingen aan verslag
</commit_message>
<xml_diff>
--- a/EWI3620TU - Group {5} - {Core Project Document} [{1}].docx
+++ b/EWI3620TU - Group {5} - {Core Project Document} [{1}].docx
@@ -91,11 +91,19 @@
           <w:rStyle w:val="Zwaar"/>
         </w:rPr>
       </w:pPr>
+      <w:proofErr w:type="spellStart"/>
       <w:r>
         <w:rPr>
           <w:rStyle w:val="Zwaar"/>
         </w:rPr>
-        <w:t>Core Project Document</w:t>
+        <w:t>Core</w:t>
+      </w:r>
+      <w:proofErr w:type="spellEnd"/>
+      <w:r>
+        <w:rPr>
+          <w:rStyle w:val="Zwaar"/>
+        </w:rPr>
+        <w:t xml:space="preserve"> Project Document</w:t>
       </w:r>
     </w:p>
     <w:p>
@@ -115,6 +123,19 @@
     </w:p>
     <w:p/>
     <w:p>
+      <w:pPr>
+        <w:rPr>
+          <w:i/>
+        </w:rPr>
+      </w:pPr>
+      <w:r>
+        <w:rPr>
+          <w:i/>
+        </w:rPr>
+        <w:t>Group:</w:t>
+      </w:r>
+    </w:p>
+    <w:p>
       <w:r>
         <w:t xml:space="preserve">Lou </w:t>
       </w:r>
@@ -138,8 +159,13 @@
       </w:r>
     </w:p>
     <w:p>
-      <w:r>
-        <w:t xml:space="preserve">Dixie </w:t>
+      <w:proofErr w:type="spellStart"/>
+      <w:r>
+        <w:t>Dixie</w:t>
+      </w:r>
+      <w:proofErr w:type="spellEnd"/>
+      <w:r>
+        <w:t xml:space="preserve"> </w:t>
       </w:r>
       <w:r>
         <w:t xml:space="preserve">de Klerk </w:t>
@@ -195,8 +221,13 @@
       <w:r>
         <w:t xml:space="preserve"> – </w:t>
       </w:r>
-      <w:r>
-        <w:t>world builder</w:t>
+      <w:proofErr w:type="spellStart"/>
+      <w:r>
+        <w:t>world</w:t>
+      </w:r>
+      <w:proofErr w:type="spellEnd"/>
+      <w:r>
+        <w:t xml:space="preserve"> builder</w:t>
       </w:r>
       <w:r>
         <w:tab/>
@@ -221,14 +252,20 @@
         </w:rPr>
         <w:t xml:space="preserve">Tim </w:t>
       </w:r>
-      <w:r>
-        <w:rPr>
-          <w:lang w:val="en-GB"/>
-        </w:rPr>
-        <w:t xml:space="preserve">Hosman </w:t>
-      </w:r>
-      <w:bookmarkStart w:id="0" w:name="_GoBack"/>
-      <w:bookmarkEnd w:id="0"/>
+      <w:proofErr w:type="spellStart"/>
+      <w:r>
+        <w:rPr>
+          <w:lang w:val="en-GB"/>
+        </w:rPr>
+        <w:t>Hosman</w:t>
+      </w:r>
+      <w:proofErr w:type="spellEnd"/>
+      <w:r>
+        <w:rPr>
+          <w:lang w:val="en-GB"/>
+        </w:rPr>
+        <w:t xml:space="preserve"> </w:t>
+      </w:r>
       <w:r>
         <w:rPr>
           <w:lang w:val="en-GB"/>
@@ -300,11 +337,19 @@
         </w:rPr>
         <w:t xml:space="preserve"> </w:t>
       </w:r>
-      <w:r>
-        <w:rPr>
-          <w:lang w:val="en-GB"/>
-        </w:rPr>
-        <w:t xml:space="preserve">one </w:t>
+      <w:proofErr w:type="spellStart"/>
+      <w:r>
+        <w:rPr>
+          <w:lang w:val="en-GB"/>
+        </w:rPr>
+        <w:t>one</w:t>
+      </w:r>
+      <w:proofErr w:type="spellEnd"/>
+      <w:r>
+        <w:rPr>
+          <w:lang w:val="en-GB"/>
+        </w:rPr>
+        <w:t xml:space="preserve"> </w:t>
       </w:r>
       <w:r>
         <w:rPr>
@@ -328,7 +373,13 @@
         <w:rPr>
           <w:lang w:val="en-GB"/>
         </w:rPr>
-        <w:t xml:space="preserve"> Russia </w:t>
+        <w:t xml:space="preserve"> horror</w:t>
+      </w:r>
+      <w:r>
+        <w:rPr>
+          <w:lang w:val="en-GB"/>
+        </w:rPr>
+        <w:t xml:space="preserve"> </w:t>
       </w:r>
       <w:r>
         <w:rPr>
@@ -340,6 +391,30 @@
         <w:rPr>
           <w:lang w:val="en-GB"/>
         </w:rPr>
+        <w:t xml:space="preserve"> </w:t>
+      </w:r>
+      <w:r>
+        <w:rPr>
+          <w:lang w:val="en-GB"/>
+        </w:rPr>
+        <w:t>Soviet Union</w:t>
+      </w:r>
+      <w:r>
+        <w:rPr>
+          <w:lang w:val="en-GB"/>
+        </w:rPr>
+        <w:t xml:space="preserve"> </w:t>
+      </w:r>
+      <w:r>
+        <w:rPr>
+          <w:lang w:val="en-GB"/>
+        </w:rPr>
+        <w:sym w:font="Wingdings" w:char="F0E0"/>
+      </w:r>
+      <w:r>
+        <w:rPr>
+          <w:lang w:val="en-GB"/>
+        </w:rPr>
         <w:t xml:space="preserve"> Chernobyl </w:t>
       </w:r>
       <w:r>
@@ -408,37 +483,62 @@
         </w:rPr>
         <w:t xml:space="preserve"> escaping from reactor with an enemy </w:t>
       </w:r>
-      <w:r>
-        <w:rPr>
-          <w:lang w:val="en-GB"/>
-        </w:rPr>
-        <w:sym w:font="Wingdings" w:char="F0E0"/>
-      </w:r>
-      <w:r>
-        <w:rPr>
-          <w:lang w:val="en-GB"/>
-        </w:rPr>
-        <w:t xml:space="preserve"> horror</w:t>
-      </w:r>
-    </w:p>
-    <w:p>
-      <w:pPr>
-        <w:rPr>
-          <w:lang w:val="en-GB"/>
-        </w:rPr>
-      </w:pPr>
-    </w:p>
-    <w:p>
-      <w:pPr>
-        <w:rPr>
-          <w:lang w:val="en-GB"/>
-        </w:rPr>
-      </w:pPr>
-      <w:r>
+    </w:p>
+    <w:p>
+      <w:pPr>
+        <w:rPr>
+          <w:lang w:val="en-GB"/>
+        </w:rPr>
+      </w:pPr>
+    </w:p>
+    <w:p>
+      <w:pPr>
+        <w:pStyle w:val="Geenafstand"/>
         <w:rPr>
           <w:i/>
           <w:lang w:val="en-GB"/>
         </w:rPr>
+      </w:pPr>
+      <w:r>
+        <w:rPr>
+          <w:i/>
+          <w:lang w:val="en-GB"/>
+        </w:rPr>
+        <w:t>Game idea:</w:t>
+      </w:r>
+    </w:p>
+    <w:p>
+      <w:pPr>
+        <w:pStyle w:val="Geenafstand"/>
+        <w:rPr>
+          <w:lang w:val="en-GB"/>
+        </w:rPr>
+      </w:pPr>
+      <w:r>
+        <w:rPr>
+          <w:lang w:val="en-GB"/>
+        </w:rPr>
+        <w:t xml:space="preserve">The player wakes up in a dark room after a nuclear disaster in Russia. The only tools you have to save yourself are a flash light and a Geiger counter. You are constantly followed by a radioactive person with a gas mask, who is trying to kill you. This person is attracted by your light and noise you make, and can spot you with its own light. The player should avoid locations contaminated with radioactivity. The game goal is to escape from the reactor and get as scared as possible. To do this, the player needs to find keys to open the certain doors. </w:t>
+      </w:r>
+    </w:p>
+    <w:p>
+      <w:pPr>
+        <w:rPr>
+          <w:lang w:val="en-GB"/>
+        </w:rPr>
+      </w:pPr>
+    </w:p>
+    <w:p>
+      <w:pPr>
+        <w:rPr>
+          <w:lang w:val="en-GB"/>
+        </w:rPr>
+      </w:pPr>
+      <w:r>
+        <w:rPr>
+          <w:i/>
+          <w:lang w:val="en-GB"/>
+        </w:rPr>
         <w:t>Components:</w:t>
       </w:r>
     </w:p>
@@ -470,7 +570,13 @@
         <w:rPr>
           <w:lang w:val="en-GB"/>
         </w:rPr>
-        <w:t xml:space="preserve"> 17</w:t>
+        <w:t xml:space="preserve"> 1</w:t>
+      </w:r>
+      <w:r>
+        <w:rPr>
+          <w:lang w:val="en-GB"/>
+        </w:rPr>
+        <w:t>8</w:t>
       </w:r>
       <w:r>
         <w:rPr>
@@ -537,8 +643,15 @@
           <w:lang w:val="en-GB"/>
         </w:rPr>
         <w:tab/>
+      </w:r>
+      <w:proofErr w:type="spellStart"/>
+      <w:r>
+        <w:rPr>
+          <w:lang w:val="en-GB"/>
+        </w:rPr>
         <w:t>Pim</w:t>
       </w:r>
+      <w:proofErr w:type="spellEnd"/>
     </w:p>
     <w:p>
       <w:pPr>
@@ -551,7 +664,13 @@
         <w:rPr>
           <w:lang w:val="en-GB"/>
         </w:rPr>
-        <w:t xml:space="preserve">de enemy, </w:t>
+        <w:t>The</w:t>
+      </w:r>
+      <w:r>
+        <w:rPr>
+          <w:lang w:val="en-GB"/>
+        </w:rPr>
+        <w:t xml:space="preserve"> enemy, </w:t>
       </w:r>
       <w:r>
         <w:rPr>
@@ -581,7 +700,19 @@
         <w:rPr>
           <w:lang w:val="en-GB"/>
         </w:rPr>
-        <w:t xml:space="preserve"> room, side objects)</w:t>
+        <w:t xml:space="preserve"> room, </w:t>
+      </w:r>
+      <w:r>
+        <w:rPr>
+          <w:lang w:val="en-GB"/>
+        </w:rPr>
+        <w:t xml:space="preserve">reactor, </w:t>
+      </w:r>
+      <w:r>
+        <w:rPr>
+          <w:lang w:val="en-GB"/>
+        </w:rPr>
+        <w:t>side objects)</w:t>
       </w:r>
       <w:r>
         <w:rPr>
@@ -600,6 +731,12 @@
           <w:lang w:val="en-GB"/>
         </w:rPr>
         <w:t>, key</w:t>
+      </w:r>
+      <w:r>
+        <w:rPr>
+          <w:lang w:val="en-GB"/>
+        </w:rPr>
+        <w:t>s for the doors.</w:t>
       </w:r>
     </w:p>
     <w:p>
@@ -648,8 +785,15 @@
           <w:lang w:val="en-GB"/>
         </w:rPr>
         <w:tab/>
+      </w:r>
+      <w:proofErr w:type="spellStart"/>
+      <w:r>
+        <w:rPr>
+          <w:lang w:val="en-GB"/>
+        </w:rPr>
         <w:t>Pim</w:t>
       </w:r>
+      <w:proofErr w:type="spellEnd"/>
     </w:p>
     <w:p>
       <w:pPr>
@@ -662,7 +806,13 @@
         <w:rPr>
           <w:lang w:val="en-GB"/>
         </w:rPr>
-        <w:t xml:space="preserve">de enemy, </w:t>
+        <w:t>The</w:t>
+      </w:r>
+      <w:r>
+        <w:rPr>
+          <w:lang w:val="en-GB"/>
+        </w:rPr>
+        <w:t xml:space="preserve"> enemy, </w:t>
       </w:r>
       <w:r>
         <w:rPr>
@@ -675,6 +825,12 @@
           <w:lang w:val="en-GB"/>
         </w:rPr>
         <w:t xml:space="preserve"> events</w:t>
+      </w:r>
+      <w:r>
+        <w:rPr>
+          <w:lang w:val="en-GB"/>
+        </w:rPr>
+        <w:t>.</w:t>
       </w:r>
     </w:p>
     <w:p>
@@ -692,7 +848,13 @@
         <w:rPr>
           <w:lang w:val="en-GB"/>
         </w:rPr>
-        <w:t>audio mixer effects (*</w:t>
+        <w:t>A</w:t>
+      </w:r>
+      <w:r>
+        <w:rPr>
+          <w:lang w:val="en-GB"/>
+        </w:rPr>
+        <w:t>udio mixer effects (*</w:t>
       </w:r>
       <w:r>
         <w:rPr>
@@ -717,8 +879,15 @@
           <w:lang w:val="en-GB"/>
         </w:rPr>
         <w:tab/>
+      </w:r>
+      <w:proofErr w:type="spellStart"/>
+      <w:r>
+        <w:rPr>
+          <w:lang w:val="en-GB"/>
+        </w:rPr>
         <w:t>Pim</w:t>
       </w:r>
+      <w:proofErr w:type="spellEnd"/>
     </w:p>
     <w:p>
       <w:pPr>
@@ -731,7 +900,13 @@
         <w:rPr>
           <w:lang w:val="en-GB"/>
         </w:rPr>
-        <w:t xml:space="preserve">footsteps, </w:t>
+        <w:t>F</w:t>
+      </w:r>
+      <w:r>
+        <w:rPr>
+          <w:lang w:val="en-GB"/>
+        </w:rPr>
+        <w:t xml:space="preserve">ootsteps, </w:t>
       </w:r>
       <w:r>
         <w:rPr>
@@ -744,6 +919,12 @@
           <w:lang w:val="en-GB"/>
         </w:rPr>
         <w:t>, action sounds</w:t>
+      </w:r>
+      <w:r>
+        <w:rPr>
+          <w:lang w:val="en-GB"/>
+        </w:rPr>
+        <w:t>.</w:t>
       </w:r>
     </w:p>
     <w:p>
@@ -761,21 +942,34 @@
         <w:rPr>
           <w:lang w:val="en-GB"/>
         </w:rPr>
-        <w:t>scenery music / voices (* *)</w:t>
-      </w:r>
-      <w:r>
-        <w:rPr>
-          <w:lang w:val="en-GB"/>
-        </w:rPr>
-        <w:tab/>
-      </w:r>
-      <w:r>
-        <w:rPr>
-          <w:lang w:val="en-GB"/>
-        </w:rPr>
-        <w:tab/>
+        <w:t>S</w:t>
+      </w:r>
+      <w:r>
+        <w:rPr>
+          <w:lang w:val="en-GB"/>
+        </w:rPr>
+        <w:t>cenery music / voices (* *)</w:t>
+      </w:r>
+      <w:r>
+        <w:rPr>
+          <w:lang w:val="en-GB"/>
+        </w:rPr>
+        <w:tab/>
+      </w:r>
+      <w:r>
+        <w:rPr>
+          <w:lang w:val="en-GB"/>
+        </w:rPr>
+        <w:tab/>
+      </w:r>
+      <w:proofErr w:type="spellStart"/>
+      <w:r>
+        <w:rPr>
+          <w:lang w:val="en-GB"/>
+        </w:rPr>
         <w:t>Pim</w:t>
       </w:r>
+      <w:proofErr w:type="spellEnd"/>
     </w:p>
     <w:p>
       <w:pPr>
@@ -788,7 +982,19 @@
         <w:rPr>
           <w:lang w:val="en-GB"/>
         </w:rPr>
-        <w:t>scenery music for different levels of tension</w:t>
+        <w:t>S</w:t>
+      </w:r>
+      <w:r>
+        <w:rPr>
+          <w:lang w:val="en-GB"/>
+        </w:rPr>
+        <w:t>cenery music for different levels of tension</w:t>
+      </w:r>
+      <w:r>
+        <w:rPr>
+          <w:lang w:val="en-GB"/>
+        </w:rPr>
+        <w:t>.</w:t>
       </w:r>
     </w:p>
     <w:p>
@@ -806,7 +1012,13 @@
         <w:rPr>
           <w:lang w:val="en-GB"/>
         </w:rPr>
-        <w:t>camera shakes (*)</w:t>
+        <w:t>C</w:t>
+      </w:r>
+      <w:r>
+        <w:rPr>
+          <w:lang w:val="en-GB"/>
+        </w:rPr>
+        <w:t>amera shakes (*)</w:t>
       </w:r>
       <w:r>
         <w:rPr>
@@ -844,7 +1056,19 @@
         <w:rPr>
           <w:lang w:val="en-GB"/>
         </w:rPr>
-        <w:t>camera shakes for walking and running</w:t>
+        <w:t>C</w:t>
+      </w:r>
+      <w:r>
+        <w:rPr>
+          <w:lang w:val="en-GB"/>
+        </w:rPr>
+        <w:t>amera shakes for walking and running</w:t>
+      </w:r>
+      <w:r>
+        <w:rPr>
+          <w:lang w:val="en-GB"/>
+        </w:rPr>
+        <w:t>.</w:t>
       </w:r>
     </w:p>
     <w:p>
@@ -862,7 +1086,13 @@
         <w:rPr>
           <w:lang w:val="en-GB"/>
         </w:rPr>
-        <w:t>unsteady camera (*)</w:t>
+        <w:t>U</w:t>
+      </w:r>
+      <w:r>
+        <w:rPr>
+          <w:lang w:val="en-GB"/>
+        </w:rPr>
+        <w:t>nsteady camera (*)</w:t>
       </w:r>
       <w:r>
         <w:rPr>
@@ -895,7 +1125,19 @@
         <w:rPr>
           <w:lang w:val="en-GB"/>
         </w:rPr>
-        <w:t>camera pointing at the enemy when you die</w:t>
+        <w:t>C</w:t>
+      </w:r>
+      <w:r>
+        <w:rPr>
+          <w:lang w:val="en-GB"/>
+        </w:rPr>
+        <w:t>amera pointing at the enemy when you die</w:t>
+      </w:r>
+      <w:r>
+        <w:rPr>
+          <w:lang w:val="en-GB"/>
+        </w:rPr>
+        <w:t>.</w:t>
       </w:r>
     </w:p>
     <w:p>
@@ -910,6 +1152,12 @@
           <w:lang w:val="en-GB"/>
         </w:rPr>
         <w:t>when dying from radio-activity camera drops</w:t>
+      </w:r>
+      <w:r>
+        <w:rPr>
+          <w:lang w:val="en-GB"/>
+        </w:rPr>
+        <w:t>.</w:t>
       </w:r>
     </w:p>
     <w:p>
@@ -927,7 +1175,13 @@
         <w:rPr>
           <w:lang w:val="en-GB"/>
         </w:rPr>
-        <w:t>play with lights and shadows (*)</w:t>
+        <w:t>P</w:t>
+      </w:r>
+      <w:r>
+        <w:rPr>
+          <w:lang w:val="en-GB"/>
+        </w:rPr>
+        <w:t>lay with lights and shadows (*)</w:t>
       </w:r>
       <w:r>
         <w:rPr>
@@ -953,7 +1207,19 @@
         <w:rPr>
           <w:lang w:val="en-GB"/>
         </w:rPr>
-        <w:t>flash light of the player</w:t>
+        <w:t>Flash</w:t>
+      </w:r>
+      <w:r>
+        <w:rPr>
+          <w:lang w:val="en-GB"/>
+        </w:rPr>
+        <w:t>light of the player</w:t>
+      </w:r>
+      <w:r>
+        <w:rPr>
+          <w:lang w:val="en-GB"/>
+        </w:rPr>
+        <w:t>.</w:t>
       </w:r>
     </w:p>
     <w:p>
@@ -971,7 +1237,14 @@
         <w:rPr>
           <w:lang w:val="en-GB"/>
         </w:rPr>
-        <w:t>start, pause, end screen (*)</w:t>
+        <w:lastRenderedPageBreak/>
+        <w:t>S</w:t>
+      </w:r>
+      <w:r>
+        <w:rPr>
+          <w:lang w:val="en-GB"/>
+        </w:rPr>
+        <w:t>tart, pause, end screen (*)</w:t>
       </w:r>
       <w:r>
         <w:rPr>
@@ -990,20 +1263,6 @@
           <w:lang w:val="en-GB"/>
         </w:rPr>
         <w:t>Dixie</w:t>
-      </w:r>
-    </w:p>
-    <w:p>
-      <w:pPr>
-        <w:pStyle w:val="Lijstalinea"/>
-        <w:rPr>
-          <w:lang w:val="en-GB"/>
-        </w:rPr>
-      </w:pPr>
-      <w:r>
-        <w:rPr>
-          <w:lang w:val="en-GB"/>
-        </w:rPr>
-        <w:t>scary game intro</w:t>
       </w:r>
     </w:p>
     <w:p>
@@ -1021,31 +1280,7 @@
         <w:rPr>
           <w:lang w:val="en-GB"/>
         </w:rPr>
-        <w:t>UI animations (*)</w:t>
-      </w:r>
-      <w:r>
-        <w:rPr>
-          <w:lang w:val="en-GB"/>
-        </w:rPr>
-        <w:tab/>
-      </w:r>
-      <w:r>
-        <w:rPr>
-          <w:lang w:val="en-GB"/>
-        </w:rPr>
-        <w:tab/>
-      </w:r>
-      <w:r>
-        <w:rPr>
-          <w:lang w:val="en-GB"/>
-        </w:rPr>
-        <w:tab/>
-      </w:r>
-      <w:r>
-        <w:rPr>
-          <w:lang w:val="en-GB"/>
-        </w:rPr>
-        <w:t>Dixie</w:t>
+        <w:t>Game intro (*)</w:t>
       </w:r>
     </w:p>
     <w:p>
@@ -1059,8 +1294,16 @@
         <w:rPr>
           <w:lang w:val="en-GB"/>
         </w:rPr>
-        <w:t>UI effects in main menu etc.</w:t>
-      </w:r>
+        <w:t>S</w:t>
+      </w:r>
+      <w:r>
+        <w:rPr>
+          <w:lang w:val="en-GB"/>
+        </w:rPr>
+        <w:t>hort, scary game introduction.</w:t>
+      </w:r>
+      <w:bookmarkStart w:id="0" w:name="_GoBack"/>
+      <w:bookmarkEnd w:id="0"/>
     </w:p>
     <w:p>
       <w:pPr>
@@ -1077,25 +1320,30 @@
         <w:rPr>
           <w:lang w:val="en-GB"/>
         </w:rPr>
-        <w:t>High scores (*)</w:t>
-      </w:r>
-      <w:r>
-        <w:rPr>
-          <w:lang w:val="en-GB"/>
-        </w:rPr>
-        <w:tab/>
-      </w:r>
-      <w:r>
-        <w:rPr>
-          <w:lang w:val="en-GB"/>
-        </w:rPr>
-        <w:tab/>
-      </w:r>
-      <w:r>
-        <w:rPr>
-          <w:lang w:val="en-GB"/>
-        </w:rPr>
-        <w:tab/>
+        <w:t>UI animations (*)</w:t>
+      </w:r>
+      <w:r>
+        <w:rPr>
+          <w:lang w:val="en-GB"/>
+        </w:rPr>
+        <w:tab/>
+      </w:r>
+      <w:r>
+        <w:rPr>
+          <w:lang w:val="en-GB"/>
+        </w:rPr>
+        <w:tab/>
+      </w:r>
+      <w:r>
+        <w:rPr>
+          <w:lang w:val="en-GB"/>
+        </w:rPr>
+        <w:tab/>
+      </w:r>
+      <w:r>
+        <w:rPr>
+          <w:lang w:val="en-GB"/>
+        </w:rPr>
         <w:t>Dixie</w:t>
       </w:r>
     </w:p>
@@ -1110,51 +1358,7 @@
         <w:rPr>
           <w:lang w:val="en-GB"/>
         </w:rPr>
-        <w:t>time to complete the game</w:t>
-      </w:r>
-    </w:p>
-    <w:p>
-      <w:pPr>
-        <w:rPr>
-          <w:lang w:val="en-GB"/>
-        </w:rPr>
-      </w:pPr>
-    </w:p>
-    <w:p>
-      <w:pPr>
-        <w:rPr>
-          <w:lang w:val="en-GB"/>
-        </w:rPr>
-      </w:pPr>
-      <w:r>
-        <w:rPr>
-          <w:lang w:val="en-GB"/>
-        </w:rPr>
-        <w:t>Artificial intelligence:</w:t>
-      </w:r>
-      <w:r>
-        <w:rPr>
-          <w:lang w:val="en-GB"/>
-        </w:rPr>
-        <w:t xml:space="preserve"> 11</w:t>
-      </w:r>
-      <w:r>
-        <w:rPr>
-          <w:lang w:val="en-GB"/>
-        </w:rPr>
-        <w:t>/8</w:t>
-      </w:r>
-      <w:r>
-        <w:rPr>
-          <w:lang w:val="en-GB"/>
-        </w:rPr>
-        <w:tab/>
-      </w:r>
-      <w:r>
-        <w:rPr>
-          <w:lang w:val="en-GB"/>
-        </w:rPr>
-        <w:tab/>
+        <w:t>UI effects in main menu etc.</w:t>
       </w:r>
     </w:p>
     <w:p>
@@ -1172,44 +1376,26 @@
         <w:rPr>
           <w:lang w:val="en-GB"/>
         </w:rPr>
-        <w:t>smart enemy (* * *)</w:t>
-      </w:r>
-      <w:r>
-        <w:rPr>
-          <w:lang w:val="en-GB"/>
-        </w:rPr>
-        <w:tab/>
-      </w:r>
-      <w:r>
-        <w:rPr>
-          <w:lang w:val="en-GB"/>
-        </w:rPr>
-        <w:tab/>
-      </w:r>
-      <w:r>
-        <w:rPr>
-          <w:lang w:val="en-GB"/>
-        </w:rPr>
-        <w:tab/>
-      </w:r>
-      <w:r>
-        <w:rPr>
-          <w:lang w:val="en-GB"/>
-        </w:rPr>
-        <w:tab/>
-      </w:r>
-      <w:r>
-        <w:rPr>
-          <w:lang w:val="en-GB"/>
-        </w:rPr>
-        <w:tab/>
-      </w:r>
-      <w:r>
-        <w:rPr>
-          <w:lang w:val="en-GB"/>
-        </w:rPr>
-        <w:tab/>
-        <w:t>Tim</w:t>
+        <w:t>High scores (*)</w:t>
+      </w:r>
+      <w:r>
+        <w:rPr>
+          <w:lang w:val="en-GB"/>
+        </w:rPr>
+        <w:tab/>
+      </w:r>
+      <w:r>
+        <w:rPr>
+          <w:lang w:val="en-GB"/>
+        </w:rPr>
+        <w:tab/>
+      </w:r>
+      <w:r>
+        <w:rPr>
+          <w:lang w:val="en-GB"/>
+        </w:rPr>
+        <w:tab/>
+        <w:t>Dixie</w:t>
       </w:r>
     </w:p>
     <w:p>
@@ -1223,14 +1409,57 @@
         <w:rPr>
           <w:lang w:val="en-GB"/>
         </w:rPr>
-        <w:lastRenderedPageBreak/>
-        <w:t>the main enemy is attracted by sound, has coordination and is able to follow the player</w:t>
-      </w:r>
-      <w:r>
-        <w:rPr>
-          <w:lang w:val="en-GB"/>
-        </w:rPr>
-        <w:t xml:space="preserve"> by tracking the flash light of the player, the enemy also has a flash light so he can spot the player</w:t>
+        <w:t>T</w:t>
+      </w:r>
+      <w:r>
+        <w:rPr>
+          <w:lang w:val="en-GB"/>
+        </w:rPr>
+        <w:t>ime to complete the game</w:t>
+      </w:r>
+    </w:p>
+    <w:p>
+      <w:pPr>
+        <w:rPr>
+          <w:lang w:val="en-GB"/>
+        </w:rPr>
+      </w:pPr>
+    </w:p>
+    <w:p>
+      <w:pPr>
+        <w:rPr>
+          <w:lang w:val="en-GB"/>
+        </w:rPr>
+      </w:pPr>
+      <w:r>
+        <w:rPr>
+          <w:lang w:val="en-GB"/>
+        </w:rPr>
+        <w:t>Artificial intelligence:</w:t>
+      </w:r>
+      <w:r>
+        <w:rPr>
+          <w:lang w:val="en-GB"/>
+        </w:rPr>
+        <w:t xml:space="preserve"> 11</w:t>
+      </w:r>
+      <w:r>
+        <w:rPr>
+          <w:lang w:val="en-GB"/>
+        </w:rPr>
+        <w:t>/8</w:t>
+      </w:r>
+      <w:r>
+        <w:rPr>
+          <w:lang w:val="en-GB"/>
+        </w:rPr>
+        <w:tab/>
+      </w:r>
+      <w:r>
+        <w:rPr>
+          <w:lang w:val="en-GB"/>
+        </w:rPr>
+        <w:tab/>
       </w:r>
     </w:p>
     <w:p>
@@ -1248,7 +1477,118 @@
         <w:rPr>
           <w:lang w:val="en-GB"/>
         </w:rPr>
-        <w:t>huge amount of different dumb enemies (* * *)</w:t>
+        <w:t>S</w:t>
+      </w:r>
+      <w:r>
+        <w:rPr>
+          <w:lang w:val="en-GB"/>
+        </w:rPr>
+        <w:t>mart enemy (* * *)</w:t>
+      </w:r>
+      <w:r>
+        <w:rPr>
+          <w:lang w:val="en-GB"/>
+        </w:rPr>
+        <w:tab/>
+      </w:r>
+      <w:r>
+        <w:rPr>
+          <w:lang w:val="en-GB"/>
+        </w:rPr>
+        <w:tab/>
+      </w:r>
+      <w:r>
+        <w:rPr>
+          <w:lang w:val="en-GB"/>
+        </w:rPr>
+        <w:tab/>
+      </w:r>
+      <w:r>
+        <w:rPr>
+          <w:lang w:val="en-GB"/>
+        </w:rPr>
+        <w:tab/>
+      </w:r>
+      <w:r>
+        <w:rPr>
+          <w:lang w:val="en-GB"/>
+        </w:rPr>
+        <w:tab/>
+      </w:r>
+      <w:r>
+        <w:rPr>
+          <w:lang w:val="en-GB"/>
+        </w:rPr>
+        <w:tab/>
+        <w:t>Tim</w:t>
+      </w:r>
+    </w:p>
+    <w:p>
+      <w:pPr>
+        <w:pStyle w:val="Lijstalinea"/>
+        <w:rPr>
+          <w:lang w:val="en-GB"/>
+        </w:rPr>
+      </w:pPr>
+      <w:r>
+        <w:rPr>
+          <w:lang w:val="en-GB"/>
+        </w:rPr>
+        <w:t>T</w:t>
+      </w:r>
+      <w:r>
+        <w:rPr>
+          <w:lang w:val="en-GB"/>
+        </w:rPr>
+        <w:t xml:space="preserve">he main enemy is attracted by sound, </w:t>
+      </w:r>
+      <w:r>
+        <w:rPr>
+          <w:lang w:val="en-GB"/>
+        </w:rPr>
+        <w:t>knows the map</w:t>
+      </w:r>
+      <w:r>
+        <w:rPr>
+          <w:lang w:val="en-GB"/>
+        </w:rPr>
+        <w:t xml:space="preserve"> and is able to follow the player</w:t>
+      </w:r>
+      <w:r>
+        <w:rPr>
+          <w:lang w:val="en-GB"/>
+        </w:rPr>
+        <w:t xml:space="preserve"> by tracking the flash light of the player, the enemy also has a flash light so he can spot the player</w:t>
+      </w:r>
+      <w:r>
+        <w:rPr>
+          <w:lang w:val="en-GB"/>
+        </w:rPr>
+        <w:t>.</w:t>
+      </w:r>
+    </w:p>
+    <w:p>
+      <w:pPr>
+        <w:pStyle w:val="Lijstalinea"/>
+        <w:numPr>
+          <w:ilvl w:val="0"/>
+          <w:numId w:val="2"/>
+        </w:numPr>
+        <w:rPr>
+          <w:lang w:val="en-GB"/>
+        </w:rPr>
+      </w:pPr>
+      <w:r>
+        <w:rPr>
+          <w:lang w:val="en-GB"/>
+        </w:rPr>
+        <w:t>H</w:t>
+      </w:r>
+      <w:r>
+        <w:rPr>
+          <w:lang w:val="en-GB"/>
+        </w:rPr>
+        <w:t>uge amount of different dumb enemies (* * *)</w:t>
       </w:r>
       <w:r>
         <w:rPr>
@@ -1275,7 +1615,25 @@
         <w:rPr>
           <w:lang w:val="en-GB"/>
         </w:rPr>
-        <w:t xml:space="preserve">radio-active areas, rats, things that fall from the wall, a water pipe breaking suddenly </w:t>
+        <w:t>R</w:t>
+      </w:r>
+      <w:r>
+        <w:rPr>
+          <w:lang w:val="en-GB"/>
+        </w:rPr>
+        <w:t>adio-active areas, rats, things that fall from the wall, a water pipe breaking suddenly</w:t>
+      </w:r>
+      <w:r>
+        <w:rPr>
+          <w:lang w:val="en-GB"/>
+        </w:rPr>
+        <w:t>.</w:t>
+      </w:r>
+      <w:r>
+        <w:rPr>
+          <w:lang w:val="en-GB"/>
+        </w:rPr>
+        <w:t xml:space="preserve"> </w:t>
       </w:r>
     </w:p>
     <w:p>
@@ -1297,7 +1655,14 @@
           <w:rFonts w:ascii="Cambria" w:hAnsi="Cambria" w:cs="Times New Roman"/>
           <w:lang w:val="en-GB"/>
         </w:rPr>
-        <w:t>some “consciousness” in enemies or the level (* *)</w:t>
+        <w:t>S</w:t>
+      </w:r>
+      <w:r>
+        <w:rPr>
+          <w:rFonts w:ascii="Cambria" w:hAnsi="Cambria" w:cs="Times New Roman"/>
+          <w:lang w:val="en-GB"/>
+        </w:rPr>
+        <w:t>ome “consciousness” in enemies or the level (* *)</w:t>
       </w:r>
       <w:r>
         <w:rPr>
@@ -1323,7 +1688,35 @@
           <w:rFonts w:ascii="Cambria" w:hAnsi="Cambria" w:cs="Times New Roman"/>
           <w:lang w:val="en-GB"/>
         </w:rPr>
-        <w:t>see smart enemy</w:t>
+        <w:t>S</w:t>
+      </w:r>
+      <w:r>
+        <w:rPr>
+          <w:rFonts w:ascii="Cambria" w:hAnsi="Cambria" w:cs="Times New Roman"/>
+          <w:lang w:val="en-GB"/>
+        </w:rPr>
+        <w:t>ee</w:t>
+      </w:r>
+      <w:r>
+        <w:rPr>
+          <w:rFonts w:ascii="Cambria" w:hAnsi="Cambria" w:cs="Times New Roman"/>
+          <w:lang w:val="en-GB"/>
+        </w:rPr>
+        <w:t>: ‘S</w:t>
+      </w:r>
+      <w:r>
+        <w:rPr>
+          <w:rFonts w:ascii="Cambria" w:hAnsi="Cambria" w:cs="Times New Roman"/>
+          <w:lang w:val="en-GB"/>
+        </w:rPr>
+        <w:t>mart enemy</w:t>
+      </w:r>
+      <w:r>
+        <w:rPr>
+          <w:rFonts w:ascii="Cambria" w:hAnsi="Cambria" w:cs="Times New Roman"/>
+          <w:lang w:val="en-GB"/>
+        </w:rPr>
+        <w:t>’.</w:t>
       </w:r>
     </w:p>
     <w:p>
@@ -1345,7 +1738,14 @@
           <w:rFonts w:ascii="Cambria" w:hAnsi="Cambria" w:cs="Times New Roman"/>
           <w:lang w:val="en-GB"/>
         </w:rPr>
-        <w:t>path finding using own algorithm (* * *)</w:t>
+        <w:t>P</w:t>
+      </w:r>
+      <w:r>
+        <w:rPr>
+          <w:rFonts w:ascii="Cambria" w:hAnsi="Cambria" w:cs="Times New Roman"/>
+          <w:lang w:val="en-GB"/>
+        </w:rPr>
+        <w:t>ath finding using own algorithm (* * *)</w:t>
       </w:r>
       <w:r>
         <w:rPr>
@@ -1385,7 +1785,21 @@
           <w:rFonts w:ascii="Cambria" w:hAnsi="Cambria" w:cs="Times New Roman"/>
           <w:lang w:val="en-GB"/>
         </w:rPr>
-        <w:t>the enemy choosing a path leading to the player</w:t>
+        <w:t>T</w:t>
+      </w:r>
+      <w:r>
+        <w:rPr>
+          <w:rFonts w:ascii="Cambria" w:hAnsi="Cambria" w:cs="Times New Roman"/>
+          <w:lang w:val="en-GB"/>
+        </w:rPr>
+        <w:t>he enemy choosing a path leading to the player</w:t>
+      </w:r>
+      <w:r>
+        <w:rPr>
+          <w:rFonts w:ascii="Cambria" w:hAnsi="Cambria" w:cs="Times New Roman"/>
+          <w:lang w:val="en-GB"/>
+        </w:rPr>
+        <w:t>.</w:t>
       </w:r>
     </w:p>
     <w:p>
@@ -1423,7 +1837,13 @@
         <w:rPr>
           <w:lang w:val="en-GB"/>
         </w:rPr>
-        <w:t>your own game analysis tool on your webserver (* * * *)</w:t>
+        <w:t>Y</w:t>
+      </w:r>
+      <w:r>
+        <w:rPr>
+          <w:lang w:val="en-GB"/>
+        </w:rPr>
+        <w:t>our own game analysis tool on your webserver (* * * *)</w:t>
       </w:r>
       <w:r>
         <w:rPr>
@@ -1451,7 +1871,13 @@
         <w:rPr>
           <w:lang w:val="en-GB"/>
         </w:rPr>
-        <w:t>analysis of scariness</w:t>
+        <w:t>A</w:t>
+      </w:r>
+      <w:r>
+        <w:rPr>
+          <w:lang w:val="en-GB"/>
+        </w:rPr>
+        <w:t>nalysis of scariness</w:t>
       </w:r>
       <w:r>
         <w:rPr>
@@ -1481,7 +1907,13 @@
         <w:rPr>
           <w:lang w:val="en-GB"/>
         </w:rPr>
-        <w:t xml:space="preserve">collect and show </w:t>
+        <w:t>C</w:t>
+      </w:r>
+      <w:r>
+        <w:rPr>
+          <w:lang w:val="en-GB"/>
+        </w:rPr>
+        <w:t xml:space="preserve">ollect and show </w:t>
       </w:r>
       <w:r>
         <w:rPr>
@@ -1575,8 +2007,16 @@
           <w:lang w:val="en-GB"/>
         </w:rPr>
         <w:tab/>
+      </w:r>
+      <w:proofErr w:type="spellStart"/>
+      <w:r>
+        <w:rPr>
+          <w:rFonts w:ascii="Cambria" w:hAnsi="Cambria" w:cs="Times New Roman"/>
+          <w:lang w:val="en-GB"/>
+        </w:rPr>
         <w:t>Joost</w:t>
       </w:r>
+      <w:proofErr w:type="spellEnd"/>
     </w:p>
     <w:p>
       <w:pPr>
@@ -1592,7 +2032,21 @@
           <w:rFonts w:ascii="Cambria" w:hAnsi="Cambria" w:cs="Times New Roman"/>
           <w:lang w:val="en-GB"/>
         </w:rPr>
-        <w:t>randomly generated scenery per room</w:t>
+        <w:t>R</w:t>
+      </w:r>
+      <w:r>
+        <w:rPr>
+          <w:rFonts w:ascii="Cambria" w:hAnsi="Cambria" w:cs="Times New Roman"/>
+          <w:lang w:val="en-GB"/>
+        </w:rPr>
+        <w:t>andomly generated scenery per room</w:t>
+      </w:r>
+      <w:r>
+        <w:rPr>
+          <w:rFonts w:ascii="Cambria" w:hAnsi="Cambria" w:cs="Times New Roman"/>
+          <w:lang w:val="en-GB"/>
+        </w:rPr>
+        <w:t>.</w:t>
       </w:r>
     </w:p>
     <w:p>
@@ -1627,8 +2081,16 @@
           <w:lang w:val="en-GB"/>
         </w:rPr>
         <w:tab/>
+      </w:r>
+      <w:proofErr w:type="spellStart"/>
+      <w:r>
+        <w:rPr>
+          <w:rFonts w:ascii="Cambria" w:hAnsi="Cambria" w:cs="Times New Roman"/>
+          <w:lang w:val="en-GB"/>
+        </w:rPr>
         <w:t>Joost</w:t>
       </w:r>
+      <w:proofErr w:type="spellEnd"/>
     </w:p>
     <w:p>
       <w:pPr>
@@ -1644,7 +2106,21 @@
           <w:rFonts w:ascii="Cambria" w:hAnsi="Cambria" w:cs="Times New Roman"/>
           <w:lang w:val="en-GB"/>
         </w:rPr>
-        <w:t>triggering of scary moments</w:t>
+        <w:t>T</w:t>
+      </w:r>
+      <w:r>
+        <w:rPr>
+          <w:rFonts w:ascii="Cambria" w:hAnsi="Cambria" w:cs="Times New Roman"/>
+          <w:lang w:val="en-GB"/>
+        </w:rPr>
+        <w:t>riggering of scary moments</w:t>
+      </w:r>
+      <w:r>
+        <w:rPr>
+          <w:rFonts w:ascii="Cambria" w:hAnsi="Cambria" w:cs="Times New Roman"/>
+          <w:lang w:val="en-GB"/>
+        </w:rPr>
+        <w:t>.</w:t>
       </w:r>
     </w:p>
     <w:p>
@@ -1700,8 +2176,16 @@
           <w:lang w:val="en-GB"/>
         </w:rPr>
         <w:tab/>
+      </w:r>
+      <w:proofErr w:type="spellStart"/>
+      <w:r>
+        <w:rPr>
+          <w:rFonts w:ascii="Cambria" w:hAnsi="Cambria" w:cs="Times New Roman"/>
+          <w:lang w:val="en-GB"/>
+        </w:rPr>
         <w:t>Joost</w:t>
       </w:r>
+      <w:proofErr w:type="spellEnd"/>
     </w:p>
     <w:p>
       <w:pPr>
@@ -1717,7 +2201,21 @@
           <w:rFonts w:ascii="Cambria" w:hAnsi="Cambria" w:cs="Times New Roman"/>
           <w:lang w:val="en-GB"/>
         </w:rPr>
-        <w:t>high score, running for the enemy</w:t>
+        <w:t>H</w:t>
+      </w:r>
+      <w:r>
+        <w:rPr>
+          <w:rFonts w:ascii="Cambria" w:hAnsi="Cambria" w:cs="Times New Roman"/>
+          <w:lang w:val="en-GB"/>
+        </w:rPr>
+        <w:t>igh score, running for the enemy</w:t>
+      </w:r>
+      <w:r>
+        <w:rPr>
+          <w:rFonts w:ascii="Cambria" w:hAnsi="Cambria" w:cs="Times New Roman"/>
+          <w:lang w:val="en-GB"/>
+        </w:rPr>
+        <w:t>.</w:t>
       </w:r>
     </w:p>
     <w:p>
@@ -1767,6 +2265,7 @@
         </w:rPr>
         <w:tab/>
       </w:r>
+      <w:proofErr w:type="spellStart"/>
       <w:r>
         <w:rPr>
           <w:rFonts w:ascii="Cambria" w:hAnsi="Cambria" w:cs="Times New Roman"/>
@@ -1774,6 +2273,7 @@
         </w:rPr>
         <w:t>Joost</w:t>
       </w:r>
+      <w:proofErr w:type="spellEnd"/>
     </w:p>
     <w:p>
       <w:pPr>
@@ -1789,7 +2289,14 @@
           <w:rFonts w:ascii="Cambria" w:hAnsi="Cambria" w:cs="Times New Roman"/>
           <w:lang w:val="en-GB"/>
         </w:rPr>
-        <w:t>doors open</w:t>
+        <w:t>D</w:t>
+      </w:r>
+      <w:r>
+        <w:rPr>
+          <w:rFonts w:ascii="Cambria" w:hAnsi="Cambria" w:cs="Times New Roman"/>
+          <w:lang w:val="en-GB"/>
+        </w:rPr>
+        <w:t>oors open</w:t>
       </w:r>
       <w:r>
         <w:rPr>
@@ -1797,6 +2304,13 @@
           <w:lang w:val="en-GB"/>
         </w:rPr>
         <w:t>ing, falling objects</w:t>
+      </w:r>
+      <w:r>
+        <w:rPr>
+          <w:rFonts w:ascii="Cambria" w:hAnsi="Cambria" w:cs="Times New Roman"/>
+          <w:lang w:val="en-GB"/>
+        </w:rPr>
+        <w:t>.</w:t>
       </w:r>
     </w:p>
     <w:p>
@@ -1896,7 +2410,21 @@
           <w:rFonts w:ascii="Cambria" w:hAnsi="Cambria" w:cs="Times New Roman"/>
           <w:lang w:val="en-GB"/>
         </w:rPr>
-        <w:t>by means of checkpoints, rewind to checkpoint on death</w:t>
+        <w:t>B</w:t>
+      </w:r>
+      <w:r>
+        <w:rPr>
+          <w:rFonts w:ascii="Cambria" w:hAnsi="Cambria" w:cs="Times New Roman"/>
+          <w:lang w:val="en-GB"/>
+        </w:rPr>
+        <w:t>y means of checkpoints, rewind to checkpoint on death</w:t>
+      </w:r>
+      <w:r>
+        <w:rPr>
+          <w:rFonts w:ascii="Cambria" w:hAnsi="Cambria" w:cs="Times New Roman"/>
+          <w:lang w:val="en-GB"/>
+        </w:rPr>
+        <w:t>.</w:t>
       </w:r>
     </w:p>
     <w:p>
@@ -1912,154 +2440,6 @@
         </w:rPr>
         <w:t xml:space="preserve"> </w:t>
       </w:r>
-    </w:p>
-    <w:p>
-      <w:pPr>
-        <w:pStyle w:val="Geenafstand"/>
-        <w:rPr>
-          <w:lang w:val="en-GB"/>
-        </w:rPr>
-      </w:pPr>
-    </w:p>
-    <w:p>
-      <w:pPr>
-        <w:pStyle w:val="Geenafstand"/>
-        <w:rPr>
-          <w:i/>
-          <w:lang w:val="en-GB"/>
-        </w:rPr>
-      </w:pPr>
-      <w:r>
-        <w:rPr>
-          <w:i/>
-          <w:lang w:val="en-GB"/>
-        </w:rPr>
-        <w:t>Game idea:</w:t>
-      </w:r>
-    </w:p>
-    <w:p>
-      <w:pPr>
-        <w:pStyle w:val="Geenafstand"/>
-        <w:rPr>
-          <w:lang w:val="en-GB"/>
-        </w:rPr>
-      </w:pPr>
-      <w:r>
-        <w:rPr>
-          <w:lang w:val="en-GB"/>
-        </w:rPr>
-        <w:t>The player wakes up in a dark room after a nuclear disaster</w:t>
-      </w:r>
-      <w:r>
-        <w:rPr>
-          <w:lang w:val="en-GB"/>
-        </w:rPr>
-        <w:t xml:space="preserve"> in Russia</w:t>
-      </w:r>
-      <w:r>
-        <w:rPr>
-          <w:lang w:val="en-GB"/>
-        </w:rPr>
-        <w:t>.</w:t>
-      </w:r>
-      <w:r>
-        <w:rPr>
-          <w:lang w:val="en-GB"/>
-        </w:rPr>
-        <w:t xml:space="preserve"> The only tools you have to save yourself is a</w:t>
-      </w:r>
-      <w:r>
-        <w:rPr>
-          <w:lang w:val="en-GB"/>
-        </w:rPr>
-        <w:t xml:space="preserve"> flash light and a </w:t>
-      </w:r>
-      <w:r>
-        <w:rPr>
-          <w:lang w:val="en-GB"/>
-        </w:rPr>
-        <w:t>Geiger counter</w:t>
-      </w:r>
-      <w:r>
-        <w:rPr>
-          <w:lang w:val="en-GB"/>
-        </w:rPr>
-        <w:t>. You are const</w:t>
-      </w:r>
-      <w:r>
-        <w:rPr>
-          <w:lang w:val="en-GB"/>
-        </w:rPr>
-        <w:t xml:space="preserve">antly followed by a </w:t>
-      </w:r>
-      <w:r>
-        <w:rPr>
-          <w:lang w:val="en-GB"/>
-        </w:rPr>
-        <w:t>radioactive person</w:t>
-      </w:r>
-      <w:r>
-        <w:rPr>
-          <w:lang w:val="en-GB"/>
-        </w:rPr>
-        <w:t xml:space="preserve"> with</w:t>
-      </w:r>
-      <w:r>
-        <w:rPr>
-          <w:lang w:val="en-GB"/>
-        </w:rPr>
-        <w:t xml:space="preserve"> a</w:t>
-      </w:r>
-      <w:r>
-        <w:rPr>
-          <w:lang w:val="en-GB"/>
-        </w:rPr>
-        <w:t xml:space="preserve"> </w:t>
-      </w:r>
-      <w:r>
-        <w:rPr>
-          <w:lang w:val="en-GB"/>
-        </w:rPr>
-        <w:t xml:space="preserve">gas mask, who is trying to kill you. </w:t>
-      </w:r>
-      <w:r>
-        <w:rPr>
-          <w:lang w:val="en-GB"/>
-        </w:rPr>
-        <w:t xml:space="preserve">This person is attracted by your light and noise you make, and can also spot you with it’s own light. The player should also avoid locations contaminated with radioactivity. </w:t>
-      </w:r>
-      <w:r>
-        <w:rPr>
-          <w:lang w:val="en-GB"/>
-        </w:rPr>
-        <w:t xml:space="preserve">The game goal is to escape from the reactor and get as scared as possible. To do this, the player needs to </w:t>
-      </w:r>
-      <w:r>
-        <w:rPr>
-          <w:lang w:val="en-GB"/>
-        </w:rPr>
-        <w:t>find</w:t>
-      </w:r>
-      <w:r>
-        <w:rPr>
-          <w:lang w:val="en-GB"/>
-        </w:rPr>
-        <w:t xml:space="preserve"> keys to open the right doors.</w:t>
-      </w:r>
-      <w:r>
-        <w:rPr>
-          <w:lang w:val="en-GB"/>
-        </w:rPr>
-        <w:t xml:space="preserve"> </w:t>
-      </w:r>
-    </w:p>
-    <w:p>
-      <w:pPr>
-        <w:pStyle w:val="Geenafstand"/>
-        <w:rPr>
-          <w:lang w:val="en-GB"/>
-        </w:rPr>
-      </w:pPr>
     </w:p>
     <w:p>
       <w:pPr>
@@ -3769,7 +4149,7 @@
 </file>
 
 <file path=customXml/itemProps1.xml><?xml version="1.0" encoding="utf-8"?>
-<ds:datastoreItem xmlns:ds="http://schemas.openxmlformats.org/officeDocument/2006/customXml" ds:itemID="{2C354734-8A5D-4CB9-9B66-ABD90985695F}">
+<ds:datastoreItem xmlns:ds="http://schemas.openxmlformats.org/officeDocument/2006/customXml" ds:itemID="{96248ADC-FFCB-41A9-8FAC-4AD624C10B76}">
   <ds:schemaRefs>
     <ds:schemaRef ds:uri="http://schemas.openxmlformats.org/officeDocument/2006/bibliography"/>
   </ds:schemaRefs>

</xml_diff>